<commit_message>
------ ---feat: Method to restart game ---feat: Game win alert ---feat: Increase Attempts ---fix: Count function works
</commit_message>
<xml_diff>
--- a/TCAM-P2_Juego de Memoria - PRIMER ENTREGA.docx
+++ b/TCAM-P2_Juego de Memoria - PRIMER ENTREGA.docx
@@ -1666,10 +1666,139 @@
     </w:p>
     <w:p>
       <w:pPr>
+        <w:rPr>
+          <w:rFonts w:ascii="Segoe UI" w:hAnsi="Segoe UI" w:cs="Segoe UI"/>
+          <w:b/>
+          <w:bCs/>
+          <w:color w:val="5B9BD5" w:themeColor="accent5"/>
+          <w:sz w:val="24"/>
+          <w:szCs w:val="24"/>
+          <w:shd w:val="clear" w:color="auto" w:fill="FFFFFF"/>
+          <w14:textFill>
+            <w14:gradFill>
+              <w14:gsLst>
+                <w14:gs w14:pos="0">
+                  <w14:schemeClr w14:val="accent5">
+                    <w14:lumMod w14:val="75000"/>
+                    <w14:tint w14:val="66000"/>
+                    <w14:satMod w14:val="160000"/>
+                  </w14:schemeClr>
+                </w14:gs>
+                <w14:gs w14:pos="50000">
+                  <w14:schemeClr w14:val="accent5">
+                    <w14:lumMod w14:val="75000"/>
+                    <w14:tint w14:val="44500"/>
+                    <w14:satMod w14:val="160000"/>
+                  </w14:schemeClr>
+                </w14:gs>
+                <w14:gs w14:pos="100000">
+                  <w14:schemeClr w14:val="accent5">
+                    <w14:lumMod w14:val="75000"/>
+                    <w14:tint w14:val="23500"/>
+                    <w14:satMod w14:val="160000"/>
+                  </w14:schemeClr>
+                </w14:gs>
+              </w14:gsLst>
+              <w14:path w14:path="circle">
+                <w14:fillToRect w14:l="50000" w14:t="50000" w14:r="50000" w14:b="50000"/>
+              </w14:path>
+            </w14:gradFill>
+          </w14:textFill>
+        </w:rPr>
+      </w:pPr>
+      <w:proofErr w:type="spellStart"/>
+      <w:r>
+        <w:rPr>
+          <w:rFonts w:ascii="Segoe UI" w:hAnsi="Segoe UI" w:cs="Segoe UI"/>
+          <w:b/>
+          <w:bCs/>
+          <w:color w:val="5B9BD5" w:themeColor="accent5"/>
+          <w:sz w:val="24"/>
+          <w:szCs w:val="24"/>
+          <w:shd w:val="clear" w:color="auto" w:fill="FFFFFF"/>
+          <w14:textFill>
+            <w14:gradFill>
+              <w14:gsLst>
+                <w14:gs w14:pos="0">
+                  <w14:schemeClr w14:val="accent5">
+                    <w14:lumMod w14:val="75000"/>
+                    <w14:tint w14:val="66000"/>
+                    <w14:satMod w14:val="160000"/>
+                  </w14:schemeClr>
+                </w14:gs>
+                <w14:gs w14:pos="50000">
+                  <w14:schemeClr w14:val="accent5">
+                    <w14:lumMod w14:val="75000"/>
+                    <w14:tint w14:val="44500"/>
+                    <w14:satMod w14:val="160000"/>
+                  </w14:schemeClr>
+                </w14:gs>
+                <w14:gs w14:pos="100000">
+                  <w14:schemeClr w14:val="accent5">
+                    <w14:lumMod w14:val="75000"/>
+                    <w14:tint w14:val="23500"/>
+                    <w14:satMod w14:val="160000"/>
+                  </w14:schemeClr>
+                </w14:gs>
+              </w14:gsLst>
+              <w14:path w14:path="circle">
+                <w14:fillToRect w14:l="50000" w14:t="50000" w14:r="50000" w14:b="50000"/>
+              </w14:path>
+            </w14:gradFill>
+          </w14:textFill>
+        </w:rPr>
+        <w:t>Repository</w:t>
+      </w:r>
+      <w:proofErr w:type="spellEnd"/>
+      <w:r>
+        <w:rPr>
+          <w:rFonts w:ascii="Segoe UI" w:hAnsi="Segoe UI" w:cs="Segoe UI"/>
+          <w:b/>
+          <w:bCs/>
+          <w:color w:val="5B9BD5" w:themeColor="accent5"/>
+          <w:sz w:val="24"/>
+          <w:szCs w:val="24"/>
+          <w:shd w:val="clear" w:color="auto" w:fill="FFFFFF"/>
+          <w14:textFill>
+            <w14:gradFill>
+              <w14:gsLst>
+                <w14:gs w14:pos="0">
+                  <w14:schemeClr w14:val="accent5">
+                    <w14:lumMod w14:val="75000"/>
+                    <w14:tint w14:val="66000"/>
+                    <w14:satMod w14:val="160000"/>
+                  </w14:schemeClr>
+                </w14:gs>
+                <w14:gs w14:pos="50000">
+                  <w14:schemeClr w14:val="accent5">
+                    <w14:lumMod w14:val="75000"/>
+                    <w14:tint w14:val="44500"/>
+                    <w14:satMod w14:val="160000"/>
+                  </w14:schemeClr>
+                </w14:gs>
+                <w14:gs w14:pos="100000">
+                  <w14:schemeClr w14:val="accent5">
+                    <w14:lumMod w14:val="75000"/>
+                    <w14:tint w14:val="23500"/>
+                    <w14:satMod w14:val="160000"/>
+                  </w14:schemeClr>
+                </w14:gs>
+              </w14:gsLst>
+              <w14:path w14:path="circle">
+                <w14:fillToRect w14:l="50000" w14:t="50000" w14:r="50000" w14:b="50000"/>
+              </w14:path>
+            </w14:gradFill>
+          </w14:textFill>
+        </w:rPr>
+        <w:t>:</w:t>
+      </w:r>
+    </w:p>
+    <w:p>
+      <w:pPr>
         <w:jc w:val="center"/>
         <w:rPr>
+          <w:rStyle w:val="Hipervnculo"/>
           <w:rFonts w:ascii="Segoe UI" w:hAnsi="Segoe UI" w:cs="Segoe UI"/>
-          <w:color w:val="252424"/>
           <w:sz w:val="24"/>
           <w:szCs w:val="24"/>
           <w:shd w:val="clear" w:color="auto" w:fill="FFFFFF"/>
@@ -1687,6 +1816,226 @@
           <w:t>https://github.com/AngelaMTC/MemoryGame_OI</w:t>
         </w:r>
       </w:hyperlink>
+    </w:p>
+    <w:p>
+      <w:pPr>
+        <w:rPr>
+          <w:rStyle w:val="Hipervnculo"/>
+          <w:rFonts w:ascii="Segoe UI" w:hAnsi="Segoe UI" w:cs="Segoe UI"/>
+          <w:b/>
+          <w:bCs/>
+          <w:color w:val="5B9BD5" w:themeColor="accent5"/>
+          <w:sz w:val="24"/>
+          <w:szCs w:val="24"/>
+          <w:u w:val="none"/>
+          <w:shd w:val="clear" w:color="auto" w:fill="FFFFFF"/>
+          <w14:textFill>
+            <w14:gradFill>
+              <w14:gsLst>
+                <w14:gs w14:pos="0">
+                  <w14:schemeClr w14:val="accent5">
+                    <w14:lumMod w14:val="75000"/>
+                    <w14:tint w14:val="66000"/>
+                    <w14:satMod w14:val="160000"/>
+                  </w14:schemeClr>
+                </w14:gs>
+                <w14:gs w14:pos="50000">
+                  <w14:schemeClr w14:val="accent5">
+                    <w14:lumMod w14:val="75000"/>
+                    <w14:tint w14:val="44500"/>
+                    <w14:satMod w14:val="160000"/>
+                  </w14:schemeClr>
+                </w14:gs>
+                <w14:gs w14:pos="100000">
+                  <w14:schemeClr w14:val="accent5">
+                    <w14:lumMod w14:val="75000"/>
+                    <w14:tint w14:val="23500"/>
+                    <w14:satMod w14:val="160000"/>
+                  </w14:schemeClr>
+                </w14:gs>
+              </w14:gsLst>
+              <w14:path w14:path="circle">
+                <w14:fillToRect w14:l="50000" w14:t="50000" w14:r="50000" w14:b="50000"/>
+              </w14:path>
+            </w14:gradFill>
+          </w14:textFill>
+        </w:rPr>
+      </w:pPr>
+      <w:r>
+        <w:rPr>
+          <w:rFonts w:ascii="Segoe UI" w:hAnsi="Segoe UI" w:cs="Segoe UI"/>
+          <w:b/>
+          <w:bCs/>
+          <w:color w:val="5B9BD5" w:themeColor="accent5"/>
+          <w:sz w:val="24"/>
+          <w:szCs w:val="24"/>
+          <w:shd w:val="clear" w:color="auto" w:fill="FFFFFF"/>
+          <w14:textFill>
+            <w14:gradFill>
+              <w14:gsLst>
+                <w14:gs w14:pos="0">
+                  <w14:schemeClr w14:val="accent5">
+                    <w14:lumMod w14:val="75000"/>
+                    <w14:tint w14:val="66000"/>
+                    <w14:satMod w14:val="160000"/>
+                  </w14:schemeClr>
+                </w14:gs>
+                <w14:gs w14:pos="50000">
+                  <w14:schemeClr w14:val="accent5">
+                    <w14:lumMod w14:val="75000"/>
+                    <w14:tint w14:val="44500"/>
+                    <w14:satMod w14:val="160000"/>
+                  </w14:schemeClr>
+                </w14:gs>
+                <w14:gs w14:pos="100000">
+                  <w14:schemeClr w14:val="accent5">
+                    <w14:lumMod w14:val="75000"/>
+                    <w14:tint w14:val="23500"/>
+                    <w14:satMod w14:val="160000"/>
+                  </w14:schemeClr>
+                </w14:gs>
+              </w14:gsLst>
+              <w14:path w14:path="circle">
+                <w14:fillToRect w14:l="50000" w14:t="50000" w14:r="50000" w14:b="50000"/>
+              </w14:path>
+            </w14:gradFill>
+          </w14:textFill>
+        </w:rPr>
+        <w:t xml:space="preserve">GitHub </w:t>
+      </w:r>
+      <w:proofErr w:type="spellStart"/>
+      <w:r>
+        <w:rPr>
+          <w:rFonts w:ascii="Segoe UI" w:hAnsi="Segoe UI" w:cs="Segoe UI"/>
+          <w:b/>
+          <w:bCs/>
+          <w:color w:val="5B9BD5" w:themeColor="accent5"/>
+          <w:sz w:val="24"/>
+          <w:szCs w:val="24"/>
+          <w:shd w:val="clear" w:color="auto" w:fill="FFFFFF"/>
+          <w14:textFill>
+            <w14:gradFill>
+              <w14:gsLst>
+                <w14:gs w14:pos="0">
+                  <w14:schemeClr w14:val="accent5">
+                    <w14:lumMod w14:val="75000"/>
+                    <w14:tint w14:val="66000"/>
+                    <w14:satMod w14:val="160000"/>
+                  </w14:schemeClr>
+                </w14:gs>
+                <w14:gs w14:pos="50000">
+                  <w14:schemeClr w14:val="accent5">
+                    <w14:lumMod w14:val="75000"/>
+                    <w14:tint w14:val="44500"/>
+                    <w14:satMod w14:val="160000"/>
+                  </w14:schemeClr>
+                </w14:gs>
+                <w14:gs w14:pos="100000">
+                  <w14:schemeClr w14:val="accent5">
+                    <w14:lumMod w14:val="75000"/>
+                    <w14:tint w14:val="23500"/>
+                    <w14:satMod w14:val="160000"/>
+                  </w14:schemeClr>
+                </w14:gs>
+              </w14:gsLst>
+              <w14:path w14:path="circle">
+                <w14:fillToRect w14:l="50000" w14:t="50000" w14:r="50000" w14:b="50000"/>
+              </w14:path>
+            </w14:gradFill>
+          </w14:textFill>
+        </w:rPr>
+        <w:t>Pages</w:t>
+      </w:r>
+      <w:proofErr w:type="spellEnd"/>
+      <w:r>
+        <w:rPr>
+          <w:rFonts w:ascii="Segoe UI" w:hAnsi="Segoe UI" w:cs="Segoe UI"/>
+          <w:b/>
+          <w:bCs/>
+          <w:color w:val="5B9BD5" w:themeColor="accent5"/>
+          <w:sz w:val="24"/>
+          <w:szCs w:val="24"/>
+          <w:shd w:val="clear" w:color="auto" w:fill="FFFFFF"/>
+          <w14:textFill>
+            <w14:gradFill>
+              <w14:gsLst>
+                <w14:gs w14:pos="0">
+                  <w14:schemeClr w14:val="accent5">
+                    <w14:lumMod w14:val="75000"/>
+                    <w14:tint w14:val="66000"/>
+                    <w14:satMod w14:val="160000"/>
+                  </w14:schemeClr>
+                </w14:gs>
+                <w14:gs w14:pos="50000">
+                  <w14:schemeClr w14:val="accent5">
+                    <w14:lumMod w14:val="75000"/>
+                    <w14:tint w14:val="44500"/>
+                    <w14:satMod w14:val="160000"/>
+                  </w14:schemeClr>
+                </w14:gs>
+                <w14:gs w14:pos="100000">
+                  <w14:schemeClr w14:val="accent5">
+                    <w14:lumMod w14:val="75000"/>
+                    <w14:tint w14:val="23500"/>
+                    <w14:satMod w14:val="160000"/>
+                  </w14:schemeClr>
+                </w14:gs>
+              </w14:gsLst>
+              <w14:path w14:path="circle">
+                <w14:fillToRect w14:l="50000" w14:t="50000" w14:r="50000" w14:b="50000"/>
+              </w14:path>
+            </w14:gradFill>
+          </w14:textFill>
+        </w:rPr>
+        <w:t>:</w:t>
+      </w:r>
+    </w:p>
+    <w:p>
+      <w:pPr>
+        <w:ind w:left="708" w:hanging="708"/>
+        <w:jc w:val="center"/>
+        <w:rPr>
+          <w:rFonts w:ascii="Segoe UI" w:hAnsi="Segoe UI" w:cs="Segoe UI"/>
+          <w:color w:val="252424"/>
+          <w:sz w:val="24"/>
+          <w:szCs w:val="24"/>
+          <w:shd w:val="clear" w:color="auto" w:fill="FFFFFF"/>
+        </w:rPr>
+      </w:pPr>
+      <w:hyperlink r:id="rId13" w:history="1">
+        <w:r>
+          <w:rPr>
+            <w:rStyle w:val="Hipervnculo"/>
+            <w:rFonts w:ascii="Segoe UI" w:hAnsi="Segoe UI" w:cs="Segoe UI"/>
+            <w:sz w:val="24"/>
+            <w:szCs w:val="24"/>
+            <w:shd w:val="clear" w:color="auto" w:fill="FFFFFF"/>
+          </w:rPr>
+          <w:t>https://angelamtc.github.i</w:t>
+        </w:r>
+        <w:bookmarkStart w:id="0" w:name="_GoBack"/>
+        <w:bookmarkEnd w:id="0"/>
+        <w:r>
+          <w:rPr>
+            <w:rStyle w:val="Hipervnculo"/>
+            <w:rFonts w:ascii="Segoe UI" w:hAnsi="Segoe UI" w:cs="Segoe UI"/>
+            <w:sz w:val="24"/>
+            <w:szCs w:val="24"/>
+            <w:shd w:val="clear" w:color="auto" w:fill="FFFFFF"/>
+          </w:rPr>
+          <w:t>o/MemoryGame_OI/</w:t>
+        </w:r>
+      </w:hyperlink>
+      <w:r>
+        <w:rPr>
+          <w:rFonts w:ascii="Segoe UI" w:hAnsi="Segoe UI" w:cs="Segoe UI"/>
+          <w:color w:val="252424"/>
+          <w:sz w:val="24"/>
+          <w:szCs w:val="24"/>
+          <w:shd w:val="clear" w:color="auto" w:fill="FFFFFF"/>
+        </w:rPr>
+        <w:t xml:space="preserve"> </w:t>
+      </w:r>
     </w:p>
     <w:p>
       <w:pPr>
@@ -2862,6 +3211,7 @@
           <w:highlight w:val="cyan"/>
           <w:shd w:val="clear" w:color="auto" w:fill="FFFFFF"/>
         </w:rPr>
+        <w:lastRenderedPageBreak/>
         <w:t>forEach</w:t>
       </w:r>
       <w:proofErr w:type="spellEnd"/>
@@ -3011,7 +3361,6 @@
           <w:szCs w:val="24"/>
           <w:shd w:val="clear" w:color="auto" w:fill="FFFFFF"/>
         </w:rPr>
-        <w:lastRenderedPageBreak/>
         <w:t>C</w:t>
       </w:r>
       <w:r>
@@ -3337,7 +3686,7 @@
                     </pic:cNvPicPr>
                   </pic:nvPicPr>
                   <pic:blipFill>
-                    <a:blip r:embed="rId13">
+                    <a:blip r:embed="rId14">
                       <a:extLst>
                         <a:ext uri="{28A0092B-C50C-407E-A947-70E740481C1C}">
                           <a14:useLocalDpi xmlns:a14="http://schemas.microsoft.com/office/drawing/2010/main" val="0"/>
@@ -3430,7 +3779,7 @@
                     </pic:cNvPicPr>
                   </pic:nvPicPr>
                   <pic:blipFill>
-                    <a:blip r:embed="rId14">
+                    <a:blip r:embed="rId15">
                       <a:extLst>
                         <a:ext uri="{28A0092B-C50C-407E-A947-70E740481C1C}">
                           <a14:useLocalDpi xmlns:a14="http://schemas.microsoft.com/office/drawing/2010/main" val="0"/>
@@ -6506,8 +6855,6 @@
         </w:rPr>
         <w:t>;</w:t>
       </w:r>
-      <w:bookmarkStart w:id="0" w:name="_GoBack"/>
-      <w:bookmarkEnd w:id="0"/>
     </w:p>
     <w:p>
       <w:pPr>
@@ -12882,7 +13229,7 @@
                     <pic:cNvPicPr/>
                   </pic:nvPicPr>
                   <pic:blipFill>
-                    <a:blip r:embed="rId15" cstate="print">
+                    <a:blip r:embed="rId16" cstate="print">
                       <a:extLst>
                         <a:ext uri="{28A0092B-C50C-407E-A947-70E740481C1C}">
                           <a14:useLocalDpi xmlns:a14="http://schemas.microsoft.com/office/drawing/2010/main" val="0"/>
@@ -13049,7 +13396,7 @@
                     <pic:cNvPicPr/>
                   </pic:nvPicPr>
                   <pic:blipFill rotWithShape="1">
-                    <a:blip r:embed="rId16"/>
+                    <a:blip r:embed="rId17"/>
                     <a:srcRect t="3703" b="4558"/>
                     <a:stretch/>
                   </pic:blipFill>

</xml_diff>